<commit_message>
Small changes to doc
</commit_message>
<xml_diff>
--- a/MyBarChart_doc.docx
+++ b/MyBarChart_doc.docx
@@ -15,7 +15,10 @@
         <w:jc w:val="right"/>
       </w:pPr>
       <w:r>
-        <w:t>Group 248/2</w:t>
+        <w:t>Group 248/</w:t>
+      </w:r>
+      <w:r>
+        <w:t>1</w:t>
       </w:r>
     </w:p>
     <w:p>

</xml_diff>